<commit_message>
fixed some minor grammar/spelling things
</commit_message>
<xml_diff>
--- a/Stories/Outbox/Shorts/Falling/falling.docx
+++ b/Stories/Outbox/Shorts/Falling/falling.docx
@@ -41,15 +41,7 @@
       </w:r>
       <w:r>
         <w:rPr/>
-        <w:t>It feel</w:t>
-      </w:r>
-      <w:r>
-        <w:rPr/>
-        <w:t>s</w:t>
-      </w:r>
-      <w:r>
-        <w:rPr/>
-        <w:t xml:space="preserve"> like I'm falling.” I said with a vague wave of my hands.</w:t>
+        <w:t>It feels like I'm falling.” I said with a vague wave of my hands.</w:t>
       </w:r>
     </w:p>
     <w:p>
@@ -91,19 +83,11 @@
       </w:r>
       <w:r>
         <w:rPr/>
-        <w:t>intellegent</w:t>
-      </w:r>
-      <w:r>
-        <w:rPr/>
-        <w:t xml:space="preserve"> eyes, yet gentlemanly look </w:t>
-      </w:r>
-      <w:r>
-        <w:rPr/>
-        <w:t>were</w:t>
-      </w:r>
-      <w:r>
-        <w:rPr/>
-        <w:t xml:space="preserve"> a forceful combination. I was now aware surely of why the others in the club had recommended this doctor for matters of the mind.</w:t>
+        <w:t>intelligent</w:t>
+      </w:r>
+      <w:r>
+        <w:rPr/>
+        <w:t xml:space="preserve"> eyes, yet gentlemanly look were a forceful combination. I was now aware surely of why the others in the club had recommended this doctor for matters of the mind.</w:t>
       </w:r>
     </w:p>
     <w:p>
@@ -422,23 +406,7 @@
       </w:r>
       <w:r>
         <w:rPr/>
-        <w:t xml:space="preserve">Quite good I might think. I always looked after her when we were younger, and made sure she never went wanting. The under secretary is the </w:t>
-      </w:r>
-      <w:r>
-        <w:rPr/>
-        <w:t>consummate</w:t>
-      </w:r>
-      <w:r>
-        <w:rPr/>
-        <w:t xml:space="preserve"> gentleman. I should not have to worry at all I </w:t>
-      </w:r>
-      <w:r>
-        <w:rPr/>
-        <w:t>believe</w:t>
-      </w:r>
-      <w:r>
-        <w:rPr/>
-        <w:t>. She is safe in his hands.”</w:t>
+        <w:t>Quite good I might think. I always looked after her when we were younger, and made sure she never went wanting. The under secretary is the consummate gentleman. I should not have to worry at all I believe. She is safe in his hands.”</w:t>
       </w:r>
     </w:p>
     <w:p>
@@ -683,15 +651,7 @@
       </w:pPr>
       <w:r>
         <w:rPr/>
-        <w:t>I walked into Dr. Howitz's office for the second time and thanked the servant as he took my jacket. Despite the lack of any real effect of the previous week's effort, I felt like I had gained some measure of the doctor, and found his style and composure to my lik</w:t>
-      </w:r>
-      <w:r>
-        <w:rPr/>
-        <w:t>i</w:t>
-      </w:r>
-      <w:r>
-        <w:rPr/>
-        <w:t>ng. I had said to that effect to the chap who had suggested him at the club. I would have to return the favor the next chance I got.</w:t>
+        <w:t>I walked into Dr. Howitz's office for the second time and thanked the servant as he took my jacket. Despite the lack of any real effect of the previous week's effort, I felt like I had gained some measure of the doctor, and found his style and composure to my liking. I had said to that effect to the chap who had suggested him at the club. I would have to return the favor the next chance I got.</w:t>
       </w:r>
     </w:p>
     <w:p>
@@ -919,15 +879,7 @@
       </w:pPr>
       <w:r>
         <w:rPr/>
-        <w:t xml:space="preserve">The doctor then asked me a battery of questions. This time, they felt much more structured, as if he were attempting to tease some </w:t>
-      </w:r>
-      <w:r>
-        <w:rPr/>
-        <w:t>cause</w:t>
-      </w:r>
-      <w:r>
-        <w:rPr/>
-        <w:t xml:space="preserve"> and effect from my own life to the dream once more.</w:t>
+        <w:t>The doctor then asked me a battery of questions. This time, they felt much more structured, as if he were attempting to tease some cause and effect from my own life to the dream once more.</w:t>
       </w:r>
     </w:p>
     <w:p>
@@ -1270,15 +1222,7 @@
       </w:pPr>
       <w:r>
         <w:rPr/>
-        <w:t xml:space="preserve">I feverishly clawed at the clouds which had been so peaceful and helpful, yet they now </w:t>
-      </w:r>
-      <w:r>
-        <w:rPr/>
-        <w:t>cruelly</w:t>
-      </w:r>
-      <w:r>
-        <w:rPr/>
-        <w:t xml:space="preserve"> broke apart, evaporating into nothingness. I started falling once more.</w:t>
+        <w:t>I feverishly clawed at the clouds which had been so peaceful and helpful, yet they now cruelly broke apart, evaporating into nothingness. I started falling once more.</w:t>
       </w:r>
     </w:p>
     <w:p>
@@ -1378,7 +1322,21 @@
           <w:i w:val="false"/>
           <w:iCs w:val="false"/>
         </w:rPr>
-        <w:t>The inescability of this end, and the brutal wrenching crush which would accompany it as my body slammed into whatever dream ground lay beneath me was a horror which would not leave me.</w:t>
+        <w:t xml:space="preserve">The </w:t>
+      </w:r>
+      <w:r>
+        <w:rPr>
+          <w:i w:val="false"/>
+          <w:iCs w:val="false"/>
+        </w:rPr>
+        <w:t>inevitability</w:t>
+      </w:r>
+      <w:r>
+        <w:rPr>
+          <w:i w:val="false"/>
+          <w:iCs w:val="false"/>
+        </w:rPr>
+        <w:t xml:space="preserve"> of this end, and the brutal wrenching crush which would accompany it as my body slammed into whatever dream ground lay beneath me was a horror which would not leave me.</w:t>
       </w:r>
       <w:r>
         <w:rPr/>
@@ -1498,7 +1456,15 @@
       </w:r>
       <w:r>
         <w:rPr/>
-        <w:t>Do not think for a moment that my thought have strayed from your condition. I have no other clients at this point and have devoted all of this past week turning over your case in my mind. Additionally, due to the strange reoccurance of your visions, I have enlisted the help of the City Mentalist Association, the highest regarded group concerning the science of the mind.”</w:t>
+        <w:t xml:space="preserve">Do not think for a moment that my thought have strayed from your condition. I have no other clients at this point and have devoted all of this past week turning over your case in my mind. Additionally, due to the strange </w:t>
+      </w:r>
+      <w:r>
+        <w:rPr/>
+        <w:t>recurrence</w:t>
+      </w:r>
+      <w:r>
+        <w:rPr/>
+        <w:t xml:space="preserve"> of your visions, I have enlisted the help of the City Mentalist Association, the highest regarded group concerning the science of the mind.”</w:t>
       </w:r>
     </w:p>
     <w:p>
@@ -1563,15 +1529,7 @@
       </w:pPr>
       <w:r>
         <w:rPr/>
-        <w:t xml:space="preserve">I was surprised to see a man appear in a </w:t>
-      </w:r>
-      <w:r>
-        <w:rPr/>
-        <w:t>gray</w:t>
-      </w:r>
-      <w:r>
-        <w:rPr/>
-        <w:t xml:space="preserve"> brown suit from the corner of the room. He wore a grim expression and had a gaunt demeanor. He must have been present in the room the whole time, but my eyes had missed him for some reason.</w:t>
+        <w:t>I was surprised to see a man appear in a gray brown suit from the corner of the room. He wore a grim expression and had a gaunt demeanor. He must have been present in the room the whole time, but my eyes had missed him for some reason.</w:t>
       </w:r>
     </w:p>
     <w:p>
@@ -1678,15 +1636,7 @@
       </w:r>
       <w:r>
         <w:rPr/>
-        <w:t xml:space="preserve">Dr. Clarendon's specialty is exploring the recesses of the mind. All of the </w:t>
-      </w:r>
-      <w:r>
-        <w:rPr/>
-        <w:t>members</w:t>
-      </w:r>
-      <w:r>
-        <w:rPr/>
-        <w:t xml:space="preserve"> of the Association have some skill in this art, but where mine also extends to chemistry and biology, Dr. Clarendon has perfected the art of delving the secrets of the brain in even more detail.”</w:t>
+        <w:t>Dr. Clarendon's specialty is exploring the recesses of the mind. All of the members of the Association have some skill in this art, but where mine also extends to chemistry and biology, Dr. Clarendon has perfected the art of delving the secrets of the brain in even more detail.”</w:t>
       </w:r>
     </w:p>
     <w:p>
@@ -2346,21 +2296,7 @@
           <w:i w:val="false"/>
           <w:iCs w:val="false"/>
         </w:rPr>
-        <w:t xml:space="preserve">awake. I was thinking clearly, or at least, as far as I could tell. I could recite all the </w:t>
-      </w:r>
-      <w:r>
-        <w:rPr>
-          <w:i w:val="false"/>
-          <w:iCs w:val="false"/>
-        </w:rPr>
-        <w:t>knowledge</w:t>
-      </w:r>
-      <w:r>
-        <w:rPr>
-          <w:i w:val="false"/>
-          <w:iCs w:val="false"/>
-        </w:rPr>
-        <w:t xml:space="preserve"> of my profession should I wish. I was not asleep, yet I was dreaming. </w:t>
+        <w:t xml:space="preserve">awake. I was thinking clearly, or at least, as far as I could tell. I could recite all the knowledge of my profession should I wish. I was not asleep, yet I was dreaming. </w:t>
       </w:r>
     </w:p>
     <w:p>
@@ -2418,21 +2354,7 @@
           <w:i w:val="false"/>
           <w:iCs w:val="false"/>
         </w:rPr>
-        <w:t>I became convinced that it was vast. I kne</w:t>
-      </w:r>
-      <w:r>
-        <w:rPr>
-          <w:i w:val="false"/>
-          <w:iCs w:val="false"/>
-        </w:rPr>
-        <w:t>w</w:t>
-      </w:r>
-      <w:r>
-        <w:rPr>
-          <w:i w:val="false"/>
-          <w:iCs w:val="false"/>
-        </w:rPr>
-        <w:t xml:space="preserve"> it intrinsically. It was larger than the city in which I lived, possibly larger than the whole province. </w:t>
+        <w:t xml:space="preserve">I became convinced that it was vast. I knew it intrinsically. It was larger than the city in which I lived, possibly larger than the whole province. </w:t>
       </w:r>
     </w:p>
     <w:p>
@@ -2735,7 +2657,21 @@
           <w:i w:val="false"/>
           <w:iCs w:val="false"/>
         </w:rPr>
-        <w:t xml:space="preserve">From above, I could vaguelly hear Dr. Clarendon attempting to ask me questions. As much as I would have liked to respond, I could not. </w:t>
+        <w:t xml:space="preserve">From above, I could </w:t>
+      </w:r>
+      <w:r>
+        <w:rPr>
+          <w:i w:val="false"/>
+          <w:iCs w:val="false"/>
+        </w:rPr>
+        <w:t>vaguely</w:t>
+      </w:r>
+      <w:r>
+        <w:rPr>
+          <w:i w:val="false"/>
+          <w:iCs w:val="false"/>
+        </w:rPr>
+        <w:t xml:space="preserve"> hear Dr. Clarendon attempting to ask me questions. As much as I would have liked to respond, I could not. </w:t>
       </w:r>
     </w:p>
     <w:p>
@@ -2954,35 +2890,7 @@
           <w:i w:val="false"/>
           <w:iCs w:val="false"/>
         </w:rPr>
-        <w:t xml:space="preserve">But the void held no air. There was no force to bring </w:t>
-      </w:r>
-      <w:r>
-        <w:rPr>
-          <w:i w:val="false"/>
-          <w:iCs w:val="false"/>
-        </w:rPr>
-        <w:t>myself</w:t>
-      </w:r>
-      <w:r>
-        <w:rPr>
-          <w:i w:val="false"/>
-          <w:iCs w:val="false"/>
-        </w:rPr>
-        <w:t xml:space="preserve"> in one direction or another, and although I seemed to be able to t</w:t>
-      </w:r>
-      <w:r>
-        <w:rPr>
-          <w:i w:val="false"/>
-          <w:iCs w:val="false"/>
-        </w:rPr>
-        <w:t>w</w:t>
-      </w:r>
-      <w:r>
-        <w:rPr>
-          <w:i w:val="false"/>
-          <w:iCs w:val="false"/>
-        </w:rPr>
-        <w:t>ist my body with some effort, I was not able to change my trajectory at all. Unsatisfied, I tried to understand who this person was.</w:t>
+        <w:t>But the void held no air. There was no force to bring myself in one direction or another, and although I seemed to be able to twist my body with some effort, I was not able to change my trajectory at all. Unsatisfied, I tried to understand who this person was.</w:t>
       </w:r>
     </w:p>
     <w:p>
@@ -4721,41 +4629,23 @@
           <w:i w:val="false"/>
           <w:iCs w:val="false"/>
         </w:rPr>
-        <w:t xml:space="preserve">Dr. Howitz stepped forward. “Dr. Clarendon, I respect your drive, but possibly, are we venturing too much into the realm of the unknown? These techniques are experimental. </w:t>
-      </w:r>
-      <w:r>
-        <w:rPr>
-          <w:i w:val="false"/>
-          <w:iCs w:val="false"/>
-        </w:rPr>
-        <w:t>The mind is not forgiving of mistakes, as you know. The mind is not a playground, not even for us.</w:t>
-      </w:r>
-      <w:r>
-        <w:rPr>
-          <w:i w:val="false"/>
-          <w:iCs w:val="false"/>
-        </w:rPr>
-        <w:t xml:space="preserve">” </w:t>
-      </w:r>
-      <w:r>
-        <w:rPr>
-          <w:i w:val="false"/>
-          <w:iCs w:val="false"/>
-        </w:rPr>
-        <w:t>The last bit seemed especially pointed.</w:t>
-      </w:r>
-    </w:p>
-    <w:p>
-      <w:pPr>
-        <w:pStyle w:val="Normal"/>
-        <w:rPr>
-          <w:i w:val="false"/>
-          <w:i w:val="false"/>
-          <w:iCs w:val="false"/>
-        </w:rPr>
-      </w:pPr>
-      <w:r>
-        <w:rPr/>
+        <w:t>Dr. Howitz stepped forward. “Dr. Clarendon, I respect your drive, but possibly, are we venturing too much into the realm of the unknown? These techniques are experimental. The mind is not forgiving of mistakes, as you know. The mind is not a playground, not even for us.” The last bit seemed especially pointed.</w:t>
+      </w:r>
+    </w:p>
+    <w:p>
+      <w:pPr>
+        <w:pStyle w:val="Normal"/>
+        <w:rPr>
+          <w:i w:val="false"/>
+          <w:i w:val="false"/>
+          <w:iCs w:val="false"/>
+        </w:rPr>
+      </w:pPr>
+      <w:r>
+        <w:rPr>
+          <w:i w:val="false"/>
+          <w:iCs w:val="false"/>
+        </w:rPr>
       </w:r>
     </w:p>
     <w:p>
@@ -4781,87 +4671,82 @@
         </w:rPr>
       </w:pPr>
       <w:r>
-        <w:rPr/>
-      </w:r>
-    </w:p>
-    <w:p>
-      <w:pPr>
-        <w:pStyle w:val="Normal"/>
-        <w:rPr/>
-      </w:pPr>
-      <w:r>
-        <w:rPr>
-          <w:i w:val="false"/>
-          <w:iCs w:val="false"/>
-        </w:rPr>
-        <w:t>“</w:t>
-      </w:r>
-      <w:r>
-        <w:rPr>
-          <w:i w:val="false"/>
-          <w:iCs w:val="false"/>
-        </w:rPr>
-        <w:t>It is true that we are, in some sense in a mode of discovery, rather than premeditated and assured consequences. It is also true that by following this course of action we are putting an unknown independent variable against an unknown model; this lucid dreaming again this disease. However, it is true that it has not been tried, it it could very well be that it is this lucid dream that will prove to be the cure.</w:t>
-      </w:r>
-      <w:r>
-        <w:rPr>
-          <w:i w:val="false"/>
-          <w:iCs w:val="false"/>
-        </w:rPr>
-        <w:t>”</w:t>
-      </w:r>
-    </w:p>
-    <w:p>
-      <w:pPr>
-        <w:pStyle w:val="Normal"/>
-        <w:rPr>
-          <w:i w:val="false"/>
-          <w:i w:val="false"/>
-          <w:iCs w:val="false"/>
-        </w:rPr>
-      </w:pPr>
-      <w:r>
-        <w:rPr/>
-      </w:r>
-    </w:p>
-    <w:p>
-      <w:pPr>
-        <w:pStyle w:val="Normal"/>
-        <w:rPr/>
-      </w:pPr>
-      <w:r>
-        <w:rPr>
-          <w:i w:val="false"/>
-          <w:iCs w:val="false"/>
-        </w:rPr>
-        <w:t>“</w:t>
-      </w:r>
-      <w:r>
-        <w:rPr>
-          <w:i w:val="false"/>
-          <w:iCs w:val="false"/>
-        </w:rPr>
-        <w:t>Mr. Lombard, are you comfortable being the subject of this experiment?</w:t>
-      </w:r>
-      <w:r>
-        <w:rPr>
-          <w:i w:val="false"/>
-          <w:iCs w:val="false"/>
-        </w:rPr>
-        <w:t>”</w:t>
-      </w:r>
-    </w:p>
-    <w:p>
-      <w:pPr>
-        <w:pStyle w:val="Normal"/>
-        <w:rPr>
-          <w:i w:val="false"/>
-          <w:i w:val="false"/>
-          <w:iCs w:val="false"/>
-        </w:rPr>
-      </w:pPr>
-      <w:r>
-        <w:rPr/>
+        <w:rPr>
+          <w:i w:val="false"/>
+          <w:iCs w:val="false"/>
+        </w:rPr>
+      </w:r>
+    </w:p>
+    <w:p>
+      <w:pPr>
+        <w:pStyle w:val="Normal"/>
+        <w:rPr/>
+      </w:pPr>
+      <w:r>
+        <w:rPr>
+          <w:i w:val="false"/>
+          <w:iCs w:val="false"/>
+        </w:rPr>
+        <w:t>“</w:t>
+      </w:r>
+      <w:r>
+        <w:rPr>
+          <w:i w:val="false"/>
+          <w:iCs w:val="false"/>
+        </w:rPr>
+        <w:t>It is true that we are, in some sense in a mode of discovery, rather than premeditated and assured consequences. It is also true that by following this course of action we are putting an unknown independent variable against an unknown model; this lucid dreaming again this disease. However, it is true that it has not been tried, it it could very well be that it is this lucid dream that will prove to be the cure.”</w:t>
+      </w:r>
+    </w:p>
+    <w:p>
+      <w:pPr>
+        <w:pStyle w:val="Normal"/>
+        <w:rPr>
+          <w:i w:val="false"/>
+          <w:i w:val="false"/>
+          <w:iCs w:val="false"/>
+        </w:rPr>
+      </w:pPr>
+      <w:r>
+        <w:rPr>
+          <w:i w:val="false"/>
+          <w:iCs w:val="false"/>
+        </w:rPr>
+      </w:r>
+    </w:p>
+    <w:p>
+      <w:pPr>
+        <w:pStyle w:val="Normal"/>
+        <w:rPr/>
+      </w:pPr>
+      <w:r>
+        <w:rPr>
+          <w:i w:val="false"/>
+          <w:iCs w:val="false"/>
+        </w:rPr>
+        <w:t>“</w:t>
+      </w:r>
+      <w:r>
+        <w:rPr>
+          <w:i w:val="false"/>
+          <w:iCs w:val="false"/>
+        </w:rPr>
+        <w:t>Mr. Lombard, are you comfortable being the subject of this experiment?”</w:t>
+      </w:r>
+    </w:p>
+    <w:p>
+      <w:pPr>
+        <w:pStyle w:val="Normal"/>
+        <w:rPr>
+          <w:i w:val="false"/>
+          <w:i w:val="false"/>
+          <w:iCs w:val="false"/>
+        </w:rPr>
+      </w:pPr>
+      <w:r>
+        <w:rPr>
+          <w:i w:val="false"/>
+          <w:iCs w:val="false"/>
+        </w:rPr>
       </w:r>
     </w:p>
     <w:p>
@@ -4887,7 +4772,10 @@
         </w:rPr>
       </w:pPr>
       <w:r>
-        <w:rPr/>
+        <w:rPr>
+          <w:i w:val="false"/>
+          <w:iCs w:val="false"/>
+        </w:rPr>
       </w:r>
     </w:p>
     <w:p>
@@ -4920,7 +4808,10 @@
         </w:rPr>
       </w:pPr>
       <w:r>
-        <w:rPr/>
+        <w:rPr>
+          <w:i w:val="false"/>
+          <w:iCs w:val="false"/>
+        </w:rPr>
       </w:r>
     </w:p>
     <w:p>
@@ -4953,7 +4844,10 @@
         </w:rPr>
       </w:pPr>
       <w:r>
-        <w:rPr/>
+        <w:rPr>
+          <w:i w:val="false"/>
+          <w:iCs w:val="false"/>
+        </w:rPr>
       </w:r>
     </w:p>
     <w:p>
@@ -4979,7 +4873,10 @@
         </w:rPr>
       </w:pPr>
       <w:r>
-        <w:rPr/>
+        <w:rPr>
+          <w:i w:val="false"/>
+          <w:iCs w:val="false"/>
+        </w:rPr>
       </w:r>
     </w:p>
     <w:p>
@@ -5005,33 +4902,53 @@
         </w:rPr>
       </w:pPr>
       <w:r>
-        <w:rPr/>
-      </w:r>
-    </w:p>
-    <w:p>
-      <w:pPr>
-        <w:pStyle w:val="Normal"/>
-        <w:rPr/>
-      </w:pPr>
-      <w:r>
-        <w:rPr>
-          <w:i w:val="false"/>
-          <w:iCs w:val="false"/>
-        </w:rPr>
-        <w:t>As he did so, Dr. Clarendon described the sensation of lucid dreaming, the effects, and the methods with which the state could be achieved. It seems that normally it was quite difficult to obtain the state, but that in recent years, science, speared headed by Dr. Clarendon and another chemist had determined an elixer that had the effect of producing the state without the training.</w:t>
-      </w:r>
-    </w:p>
-    <w:p>
-      <w:pPr>
-        <w:pStyle w:val="Normal"/>
-        <w:rPr>
-          <w:i w:val="false"/>
-          <w:i w:val="false"/>
-          <w:iCs w:val="false"/>
-        </w:rPr>
-      </w:pPr>
-      <w:r>
-        <w:rPr/>
+        <w:rPr>
+          <w:i w:val="false"/>
+          <w:iCs w:val="false"/>
+        </w:rPr>
+      </w:r>
+    </w:p>
+    <w:p>
+      <w:pPr>
+        <w:pStyle w:val="Normal"/>
+        <w:rPr/>
+      </w:pPr>
+      <w:r>
+        <w:rPr>
+          <w:i w:val="false"/>
+          <w:iCs w:val="false"/>
+        </w:rPr>
+        <w:t xml:space="preserve">As he did so, Dr. Clarendon described the sensation of lucid dreaming, the effects, and the methods with which the state could be achieved. It seems that normally it was quite difficult to obtain the state, but that in recent years, science, speared headed by Dr. Clarendon and another chemist had determined an </w:t>
+      </w:r>
+      <w:r>
+        <w:rPr>
+          <w:i w:val="false"/>
+          <w:iCs w:val="false"/>
+        </w:rPr>
+        <w:t>elixir</w:t>
+      </w:r>
+      <w:r>
+        <w:rPr>
+          <w:i w:val="false"/>
+          <w:iCs w:val="false"/>
+        </w:rPr>
+        <w:t xml:space="preserve"> that had the effect of producing the state without the training.</w:t>
+      </w:r>
+    </w:p>
+    <w:p>
+      <w:pPr>
+        <w:pStyle w:val="Normal"/>
+        <w:rPr>
+          <w:i w:val="false"/>
+          <w:i w:val="false"/>
+          <w:iCs w:val="false"/>
+        </w:rPr>
+      </w:pPr>
+      <w:r>
+        <w:rPr>
+          <w:i w:val="false"/>
+          <w:iCs w:val="false"/>
+        </w:rPr>
       </w:r>
     </w:p>
     <w:p>
@@ -5057,20 +4974,26 @@
         </w:rPr>
       </w:pPr>
       <w:r>
-        <w:rPr/>
-      </w:r>
-    </w:p>
-    <w:p>
-      <w:pPr>
-        <w:pStyle w:val="Normal"/>
-        <w:rPr>
-          <w:i w:val="false"/>
-          <w:i w:val="false"/>
-          <w:iCs w:val="false"/>
-        </w:rPr>
-      </w:pPr>
-      <w:r>
-        <w:rPr/>
+        <w:rPr>
+          <w:i w:val="false"/>
+          <w:iCs w:val="false"/>
+        </w:rPr>
+      </w:r>
+    </w:p>
+    <w:p>
+      <w:pPr>
+        <w:pStyle w:val="Normal"/>
+        <w:rPr>
+          <w:i w:val="false"/>
+          <w:i w:val="false"/>
+          <w:iCs w:val="false"/>
+        </w:rPr>
+      </w:pPr>
+      <w:r>
+        <w:rPr>
+          <w:i w:val="false"/>
+          <w:iCs w:val="false"/>
+        </w:rPr>
       </w:r>
     </w:p>
     <w:p>
@@ -5096,7 +5019,10 @@
         </w:rPr>
       </w:pPr>
       <w:r>
-        <w:rPr/>
+        <w:rPr>
+          <w:i w:val="false"/>
+          <w:iCs w:val="false"/>
+        </w:rPr>
       </w:r>
     </w:p>
     <w:p>
@@ -5122,7 +5048,10 @@
         </w:rPr>
       </w:pPr>
       <w:r>
-        <w:rPr/>
+        <w:rPr>
+          <w:i w:val="false"/>
+          <w:iCs w:val="false"/>
+        </w:rPr>
       </w:r>
     </w:p>
     <w:p>
@@ -5168,7 +5097,10 @@
         </w:rPr>
       </w:pPr>
       <w:r>
-        <w:rPr/>
+        <w:rPr>
+          <w:i w:val="false"/>
+          <w:iCs w:val="false"/>
+        </w:rPr>
       </w:r>
     </w:p>
     <w:p>
@@ -5201,7 +5133,10 @@
         </w:rPr>
       </w:pPr>
       <w:r>
-        <w:rPr/>
+        <w:rPr>
+          <w:i w:val="false"/>
+          <w:iCs w:val="false"/>
+        </w:rPr>
       </w:r>
     </w:p>
     <w:p>
@@ -5234,7 +5169,10 @@
         </w:rPr>
       </w:pPr>
       <w:r>
-        <w:rPr/>
+        <w:rPr>
+          <w:i w:val="false"/>
+          <w:iCs w:val="false"/>
+        </w:rPr>
       </w:r>
     </w:p>
     <w:p>
@@ -5294,122 +5232,87 @@
           <w:i w:val="false"/>
           <w:iCs w:val="false"/>
         </w:rPr>
-        <w:t>What are you talking about? My friend, have you slept at all? It has been three days...</w:t>
-      </w:r>
-      <w:r>
-        <w:rPr>
-          <w:i w:val="false"/>
-          <w:iCs w:val="false"/>
-        </w:rPr>
-        <w:t>”</w:t>
-      </w:r>
-    </w:p>
-    <w:p>
-      <w:pPr>
-        <w:pStyle w:val="Normal"/>
-        <w:rPr>
-          <w:i w:val="false"/>
-          <w:i w:val="false"/>
-          <w:iCs w:val="false"/>
-        </w:rPr>
-      </w:pPr>
-      <w:r>
-        <w:rPr>
-          <w:i w:val="false"/>
-          <w:iCs w:val="false"/>
-        </w:rPr>
-      </w:r>
-    </w:p>
-    <w:p>
-      <w:pPr>
-        <w:pStyle w:val="Normal"/>
-        <w:rPr>
-          <w:i w:val="false"/>
-          <w:i w:val="false"/>
-          <w:iCs w:val="false"/>
-        </w:rPr>
-      </w:pPr>
-      <w:r>
-        <w:rPr>
-          <w:i w:val="false"/>
-          <w:iCs w:val="false"/>
-        </w:rPr>
-        <w:t>“</w:t>
-      </w:r>
-      <w:r>
-        <w:rPr>
-          <w:i w:val="false"/>
-          <w:iCs w:val="false"/>
-        </w:rPr>
-        <w:t>Haha! Sleep. We shall talk of sleep. I have slept truly if it were to be said. I have closed my eyelids and swung downward; I have laid horizontal, deadlike, my body stretched far on my own bed. And I have even drifted off into that world of the unconscious. But no. I have not slept. I have fallen.</w:t>
-      </w:r>
-      <w:r>
-        <w:rPr>
-          <w:i w:val="false"/>
-          <w:iCs w:val="false"/>
-        </w:rPr>
-        <w:t xml:space="preserve">” </w:t>
-      </w:r>
-      <w:r>
-        <w:rPr>
-          <w:i w:val="false"/>
-          <w:iCs w:val="false"/>
-        </w:rPr>
-        <w:t>I said, suppressing a grin.</w:t>
-      </w:r>
-    </w:p>
-    <w:p>
-      <w:pPr>
-        <w:pStyle w:val="Normal"/>
-        <w:rPr>
-          <w:i w:val="false"/>
-          <w:i w:val="false"/>
-          <w:iCs w:val="false"/>
-        </w:rPr>
-      </w:pPr>
-      <w:r>
-        <w:rPr>
-          <w:i w:val="false"/>
-          <w:iCs w:val="false"/>
-        </w:rPr>
-      </w:r>
-    </w:p>
-    <w:p>
-      <w:pPr>
-        <w:pStyle w:val="Normal"/>
-        <w:rPr>
-          <w:i w:val="false"/>
-          <w:i w:val="false"/>
-          <w:iCs w:val="false"/>
-        </w:rPr>
-      </w:pPr>
-      <w:r>
-        <w:rPr>
-          <w:i w:val="false"/>
-          <w:iCs w:val="false"/>
-        </w:rPr>
-        <w:t>“</w:t>
-      </w:r>
-      <w:r>
-        <w:rPr>
-          <w:i w:val="false"/>
-          <w:iCs w:val="false"/>
-        </w:rPr>
-        <w:t>I am not even truly here!</w:t>
-      </w:r>
-      <w:r>
-        <w:rPr>
-          <w:i w:val="false"/>
-          <w:iCs w:val="false"/>
-        </w:rPr>
-        <w:t xml:space="preserve">” </w:t>
-      </w:r>
-      <w:r>
-        <w:rPr>
-          <w:i w:val="false"/>
-          <w:iCs w:val="false"/>
-        </w:rPr>
-        <w:t>I said, teetering on my feet. “Even now I can see that void; the people in it falling with me. Some of them, like me are now aware of where they are, yet most scream in terror as I once did. For days I screamed. Years. Time is putty in the hands of the unconsciousness.”</w:t>
+        <w:t>What are you talking about? My friend, have you slept at all? It has been three days...”</w:t>
+      </w:r>
+    </w:p>
+    <w:p>
+      <w:pPr>
+        <w:pStyle w:val="Normal"/>
+        <w:rPr>
+          <w:i w:val="false"/>
+          <w:i w:val="false"/>
+          <w:iCs w:val="false"/>
+        </w:rPr>
+      </w:pPr>
+      <w:r>
+        <w:rPr>
+          <w:i w:val="false"/>
+          <w:iCs w:val="false"/>
+        </w:rPr>
+      </w:r>
+    </w:p>
+    <w:p>
+      <w:pPr>
+        <w:pStyle w:val="Normal"/>
+        <w:rPr>
+          <w:i w:val="false"/>
+          <w:i w:val="false"/>
+          <w:iCs w:val="false"/>
+        </w:rPr>
+      </w:pPr>
+      <w:r>
+        <w:rPr>
+          <w:i w:val="false"/>
+          <w:iCs w:val="false"/>
+        </w:rPr>
+        <w:t>“</w:t>
+      </w:r>
+      <w:r>
+        <w:rPr>
+          <w:i w:val="false"/>
+          <w:iCs w:val="false"/>
+        </w:rPr>
+        <w:t>Haha! Sleep. We shall talk of sleep. I have slept truly if it were to be said. I have closed my eyelids and swung downward; I have laid horizontal, deadlike, my body stretched far on my own bed. And I have even drifted off into that world of the unconscious. But no. I have not slept. I have fallen.” I said, suppressing a grin.</w:t>
+      </w:r>
+    </w:p>
+    <w:p>
+      <w:pPr>
+        <w:pStyle w:val="Normal"/>
+        <w:rPr>
+          <w:i w:val="false"/>
+          <w:i w:val="false"/>
+          <w:iCs w:val="false"/>
+        </w:rPr>
+      </w:pPr>
+      <w:r>
+        <w:rPr>
+          <w:i w:val="false"/>
+          <w:iCs w:val="false"/>
+        </w:rPr>
+      </w:r>
+    </w:p>
+    <w:p>
+      <w:pPr>
+        <w:pStyle w:val="Normal"/>
+        <w:rPr>
+          <w:i w:val="false"/>
+          <w:i w:val="false"/>
+          <w:iCs w:val="false"/>
+        </w:rPr>
+      </w:pPr>
+      <w:r>
+        <w:rPr>
+          <w:i w:val="false"/>
+          <w:iCs w:val="false"/>
+        </w:rPr>
+        <w:t>“</w:t>
+      </w:r>
+      <w:r>
+        <w:rPr>
+          <w:i w:val="false"/>
+          <w:iCs w:val="false"/>
+        </w:rPr>
+        <w:t>I am not even truly here!” I said, teetering on my feet. “Even now I can see that void; the people in it falling with me. Some of them, like me are now aware of where they are, yet most scream in terror as I once did. For days I screamed. Years. Time is putty in the hands of the unconsciousness.”</w:t>
       </w:r>
     </w:p>
     <w:p>
@@ -5755,61 +5658,47 @@
           <w:i w:val="false"/>
           <w:iCs w:val="false"/>
         </w:rPr>
-        <w:t>And I have seen the end. It is a horrible indescribable thing, sitting there immobile, unreachable in the infinity of the void, yet we will all fall to It, and soon. The impossible will consume us all, that hated red light, the fire and the brimstone and churning blackened depths: the innumerable masses cry out as they hit the mass one by one, having stepped over the boundary between the possible and the impossible. It is no longer falling. It is squirming, yelling, screaming, thrashing. It is the stench and heat of innumerable masses all clambering towards the void, to only be falling once again.</w:t>
-      </w:r>
-      <w:r>
-        <w:rPr>
-          <w:i w:val="false"/>
-          <w:iCs w:val="false"/>
-        </w:rPr>
-        <w:t>”</w:t>
-      </w:r>
-    </w:p>
-    <w:p>
-      <w:pPr>
-        <w:pStyle w:val="Normal"/>
-        <w:rPr>
-          <w:i w:val="false"/>
-          <w:i w:val="false"/>
-          <w:iCs w:val="false"/>
-        </w:rPr>
-      </w:pPr>
-      <w:r>
-        <w:rPr>
-          <w:i w:val="false"/>
-          <w:iCs w:val="false"/>
-        </w:rPr>
-      </w:r>
-    </w:p>
-    <w:p>
-      <w:pPr>
-        <w:pStyle w:val="Normal"/>
-        <w:rPr>
-          <w:i w:val="false"/>
-          <w:i w:val="false"/>
-          <w:iCs w:val="false"/>
-        </w:rPr>
-      </w:pPr>
-      <w:r>
-        <w:rPr>
-          <w:i w:val="false"/>
-          <w:iCs w:val="false"/>
-        </w:rPr>
-        <w:t>“</w:t>
-      </w:r>
-      <w:r>
-        <w:rPr>
-          <w:i w:val="false"/>
-          <w:iCs w:val="false"/>
-        </w:rPr>
-        <w:t>And deep beneath it all, is It. The thing which is beneath us. The thing which the infinite bodies thrash against. Anything to be one inch further from It. Even if that means pushing another lower into the heaving mass. Even if it means pushing, climbing, gouging, ripping one another. It is a frenzied madness. It is insanity made real and corporeal.</w:t>
-      </w:r>
-      <w:r>
-        <w:rPr>
-          <w:i w:val="false"/>
-          <w:iCs w:val="false"/>
-        </w:rPr>
-        <w:t>”</w:t>
+        <w:t>And I have seen the end. It is a horrible indescribable thing, sitting there immobile, unreachable in the infinity of the void, yet we will all fall to It, and soon. The impossible will consume us all, that hated red light, the fire and the brimstone and churning blackened depths: the innumerable masses cry out as they hit the mass one by one, having stepped over the boundary between the possible and the impossible. It is no longer falling. It is squirming, yelling, screaming, thrashing. It is the stench and heat of innumerable masses all clambering towards the void, to only be falling once again.”</w:t>
+      </w:r>
+    </w:p>
+    <w:p>
+      <w:pPr>
+        <w:pStyle w:val="Normal"/>
+        <w:rPr>
+          <w:i w:val="false"/>
+          <w:i w:val="false"/>
+          <w:iCs w:val="false"/>
+        </w:rPr>
+      </w:pPr>
+      <w:r>
+        <w:rPr>
+          <w:i w:val="false"/>
+          <w:iCs w:val="false"/>
+        </w:rPr>
+      </w:r>
+    </w:p>
+    <w:p>
+      <w:pPr>
+        <w:pStyle w:val="Normal"/>
+        <w:rPr>
+          <w:i w:val="false"/>
+          <w:i w:val="false"/>
+          <w:iCs w:val="false"/>
+        </w:rPr>
+      </w:pPr>
+      <w:r>
+        <w:rPr>
+          <w:i w:val="false"/>
+          <w:iCs w:val="false"/>
+        </w:rPr>
+        <w:t>“</w:t>
+      </w:r>
+      <w:r>
+        <w:rPr>
+          <w:i w:val="false"/>
+          <w:iCs w:val="false"/>
+        </w:rPr>
+        <w:t>And deep beneath it all, is It. The thing which is beneath us. The thing which the infinite bodies thrash against. Anything to be one inch further from It. Even if that means pushing another lower into the heaving mass. Even if it means pushing, climbing, gouging, ripping one another. It is a frenzied madness. It is insanity made real and corporeal.”</w:t>
       </w:r>
     </w:p>
     <w:p>
@@ -6094,7 +5983,7 @@
           <w:i w:val="false"/>
           <w:iCs w:val="false"/>
         </w:rPr>
-        <w:t>My good doctor. Soon doctor I will dream no longer. I have been convinced of this. This world in which we live? It is nothing but a sweet sweet illusion, brought about by nothing but the kindest of forces of good. Or perhaps it is a collective dream of our own, unable and unwilling to come to terms with the possibility of falling forever towards It.”</w:t>
+        <w:t>My good doctor. Soon doctor, I will dream no longer. I have been convinced of this. This world in which we live? It is nothing but a sweet sweet illusion, brought about by nothing but the kindest of forces of good. Or perhaps it is a collective dream of our own, unable and unwilling to come to terms with the possibility of falling forever towards It.”</w:t>
       </w:r>
     </w:p>
     <w:p>
@@ -6201,69 +6090,6 @@
       <w:r>
         <w:rPr/>
         <w:t>I woke up falling.</w:t>
-      </w:r>
-    </w:p>
-    <w:p>
-      <w:pPr>
-        <w:pStyle w:val="Normal"/>
-        <w:rPr/>
-      </w:pPr>
-      <w:r>
-        <w:rPr/>
-      </w:r>
-    </w:p>
-    <w:p>
-      <w:pPr>
-        <w:pStyle w:val="Normal"/>
-        <w:rPr/>
-      </w:pPr>
-      <w:r>
-        <w:rPr/>
-      </w:r>
-    </w:p>
-    <w:p>
-      <w:pPr>
-        <w:pStyle w:val="Normal"/>
-        <w:rPr/>
-      </w:pPr>
-      <w:r>
-        <w:rPr/>
-      </w:r>
-    </w:p>
-    <w:p>
-      <w:pPr>
-        <w:pStyle w:val="Normal"/>
-        <w:rPr/>
-      </w:pPr>
-      <w:r>
-        <w:rPr/>
-      </w:r>
-    </w:p>
-    <w:p>
-      <w:pPr>
-        <w:pStyle w:val="Normal"/>
-        <w:rPr/>
-      </w:pPr>
-      <w:r>
-        <w:rPr/>
-      </w:r>
-    </w:p>
-    <w:p>
-      <w:pPr>
-        <w:pStyle w:val="Normal"/>
-        <w:rPr/>
-      </w:pPr>
-      <w:r>
-        <w:rPr/>
-      </w:r>
-    </w:p>
-    <w:p>
-      <w:pPr>
-        <w:pStyle w:val="Normal"/>
-        <w:rPr/>
-      </w:pPr>
-      <w:r>
-        <w:rPr/>
       </w:r>
     </w:p>
     <w:sectPr>

</xml_diff>